<commit_message>
Upload correto Proposta e possibilidade de Scrum
Proposta do projeto e se é possivel ou não utilizar Scrum
</commit_message>
<xml_diff>
--- a/Documentacao/PropostaSIColetaLixo.docx
+++ b/Documentacao/PropostaSIColetaLixo.docx
@@ -19,8 +19,6 @@
         </w:rPr>
         <w:t>Modelo do Projeto Cascata</w:t>
       </w:r>
-      <w:bookmarkStart w:id="0" w:name="_GoBack"/>
-      <w:bookmarkEnd w:id="0"/>
     </w:p>
     <w:p>
       <w:pPr>
@@ -38,39 +36,7 @@
           <w:sz w:val="24"/>
           <w:szCs w:val="24"/>
         </w:rPr>
-        <w:t xml:space="preserve">O projeto será realizado seguindo o modelo Cascata, o ciclo de vida de Cascata é um modelo com uma frente única de desenvolvimento, seguindo uma </w:t>
-      </w:r>
-      <w:r>
-        <w:rPr>
-          <w:rFonts w:ascii="Arial" w:hAnsi="Arial" w:cs="Arial"/>
-          <w:sz w:val="24"/>
-          <w:szCs w:val="24"/>
-        </w:rPr>
-        <w:t>sequência</w:t>
-      </w:r>
-      <w:r>
-        <w:rPr>
-          <w:rFonts w:ascii="Arial" w:hAnsi="Arial" w:cs="Arial"/>
-          <w:sz w:val="24"/>
-          <w:szCs w:val="24"/>
-        </w:rPr>
-        <w:t xml:space="preserve"> de etapas, assim o próximo passo começa com o </w:t>
-      </w:r>
-      <w:r>
-        <w:rPr>
-          <w:rFonts w:ascii="Arial" w:hAnsi="Arial" w:cs="Arial"/>
-          <w:sz w:val="24"/>
-          <w:szCs w:val="24"/>
-        </w:rPr>
-        <w:t>término</w:t>
-      </w:r>
-      <w:r>
-        <w:rPr>
-          <w:rFonts w:ascii="Arial" w:hAnsi="Arial" w:cs="Arial"/>
-          <w:sz w:val="24"/>
-          <w:szCs w:val="24"/>
-        </w:rPr>
-        <w:t xml:space="preserve"> da etapa anterior não podendo realizar mais de uma etapa ao mesmo tempo. </w:t>
+        <w:t xml:space="preserve">O projeto será realizado seguindo o modelo Cascata, o ciclo de vida de Cascata é um modelo com uma frente única de desenvolvimento, seguindo uma sequência de etapas, assim o próximo passo começa com o término da etapa anterior não podendo realizar mais de uma etapa ao mesmo tempo. </w:t>
       </w:r>
     </w:p>
     <w:p>
@@ -87,23 +53,7 @@
           <w:sz w:val="24"/>
           <w:szCs w:val="24"/>
         </w:rPr>
-        <w:t>Os passos do projeto consistem em: Análise, Design, Implementação, Testes, Implantação e Manutenção. A</w:t>
-      </w:r>
-      <w:r>
-        <w:rPr>
-          <w:rFonts w:ascii="Arial" w:hAnsi="Arial" w:cs="Arial"/>
-          <w:sz w:val="24"/>
-          <w:szCs w:val="24"/>
-        </w:rPr>
-        <w:t xml:space="preserve">s </w:t>
-      </w:r>
-      <w:r>
-        <w:rPr>
-          <w:rFonts w:ascii="Arial" w:hAnsi="Arial" w:cs="Arial"/>
-          <w:sz w:val="24"/>
-          <w:szCs w:val="24"/>
-        </w:rPr>
-        <w:t xml:space="preserve">etapas do projeto seguem uma sequência onde na </w:t>
+        <w:t xml:space="preserve">Os passos do projeto consistem em: Análise, Design, Implementação, Testes, Implantação e Manutenção. As etapas do projeto seguem uma sequência onde na </w:t>
       </w:r>
       <w:r>
         <w:rPr>
@@ -213,6 +163,26 @@
         </w:rPr>
         <w:t xml:space="preserve"> que é quando as correções e atualizações são feitas.</w:t>
       </w:r>
+    </w:p>
+    <w:p>
+      <w:pPr>
+        <w:rPr>
+          <w:rFonts w:ascii="Arial" w:hAnsi="Arial" w:cs="Arial"/>
+          <w:sz w:val="24"/>
+          <w:szCs w:val="24"/>
+        </w:rPr>
+      </w:pPr>
+      <w:r>
+        <w:rPr>
+          <w:rFonts w:ascii="Arial" w:hAnsi="Arial" w:cs="Arial"/>
+          <w:sz w:val="24"/>
+          <w:szCs w:val="24"/>
+        </w:rPr>
+        <w:tab/>
+        <w:t>Não vejo a possibilidade de utilizar o Scrum pois a grande vantagem do método ágil é a possibilidade de avaliar com o cliente ao término de cada etapa, dando assim a chance de o cliente solicitar mudanças do projeto, além disso as entregas são feitas de acordo com o valor para o negócio. Já que estamos utilizando o modelo cascata não o desenvolvimento do projeto é definido antecipadamente e mudanças e atualizações só poderão ocorrer ao término do projeto.</w:t>
+      </w:r>
+      <w:bookmarkStart w:id="0" w:name="_GoBack"/>
+      <w:bookmarkEnd w:id="0"/>
     </w:p>
     <w:sectPr>
       <w:pgSz w:w="11906" w:h="16838"/>
@@ -347,6 +317,7 @@
     <w:lsdException w:name="HTML Sample" w:semiHidden="1" w:unhideWhenUsed="1"/>
     <w:lsdException w:name="HTML Typewriter" w:semiHidden="1" w:unhideWhenUsed="1"/>
     <w:lsdException w:name="HTML Variable" w:semiHidden="1" w:unhideWhenUsed="1"/>
+    <w:lsdException w:name="Normal Table" w:semiHidden="1" w:unhideWhenUsed="1"/>
     <w:lsdException w:name="annotation subject" w:semiHidden="1" w:unhideWhenUsed="1"/>
     <w:lsdException w:name="No List" w:semiHidden="1" w:unhideWhenUsed="1"/>
     <w:lsdException w:name="Outline List 1" w:semiHidden="1" w:unhideWhenUsed="1"/>
@@ -392,9 +363,11 @@
     <w:lsdException w:name="Table Subtle 1" w:semiHidden="1" w:unhideWhenUsed="1"/>
     <w:lsdException w:name="Table Subtle 2" w:semiHidden="1" w:unhideWhenUsed="1"/>
     <w:lsdException w:name="Table Web 1" w:semiHidden="1" w:unhideWhenUsed="1"/>
+    <w:lsdException w:name="Table Web 2" w:semiHidden="1" w:unhideWhenUsed="1"/>
     <w:lsdException w:name="Table Web 3" w:semiHidden="1" w:unhideWhenUsed="1"/>
     <w:lsdException w:name="Balloon Text" w:semiHidden="1" w:unhideWhenUsed="1"/>
     <w:lsdException w:name="Table Grid" w:uiPriority="39"/>
+    <w:lsdException w:name="Table Theme" w:semiHidden="1" w:unhideWhenUsed="1"/>
     <w:lsdException w:name="Placeholder Text" w:semiHidden="1"/>
     <w:lsdException w:name="No Spacing" w:uiPriority="1" w:qFormat="1"/>
     <w:lsdException w:name="Light Shading" w:uiPriority="60"/>

</xml_diff>

<commit_message>
PropostaSIColetaLixo Scrum e Equipe
Proposta do projeto com possibilidade ou não de Scrum e organização da equipe
</commit_message>
<xml_diff>
--- a/Documentacao/PropostaSIColetaLixo.docx
+++ b/Documentacao/PropostaSIColetaLixo.docx
@@ -179,10 +179,80 @@
           <w:szCs w:val="24"/>
         </w:rPr>
         <w:tab/>
-        <w:t>Não vejo a possibilidade de utilizar o Scrum pois a grande vantagem do método ágil é a possibilidade de avaliar com o cliente ao término de cada etapa, dando assim a chance de o cliente solicitar mudanças do projeto, além disso as entregas são feitas de acordo com o valor para o negócio. Já que estamos utilizando o modelo cascata não o desenvolvimento do projeto é definido antecipadamente e mudanças e atualizações só poderão ocorrer ao término do projeto.</w:t>
+        <w:t xml:space="preserve">Não vejo a possibilidade de utilizar o Scrum pois a grande vantagem do método ágil é a possibilidade de avaliar com o cliente ao término de cada etapa, dando assim a chance de o cliente solicitar mudanças do projeto, além disso as entregas são feitas de acordo com o valor para o negócio. Já que estamos utilizando </w:t>
+      </w:r>
+      <w:proofErr w:type="gramStart"/>
+      <w:r>
+        <w:rPr>
+          <w:rFonts w:ascii="Arial" w:hAnsi="Arial" w:cs="Arial"/>
+          <w:sz w:val="24"/>
+          <w:szCs w:val="24"/>
+        </w:rPr>
+        <w:t>o modelo cascata</w:t>
+      </w:r>
+      <w:proofErr w:type="gramEnd"/>
+      <w:r>
+        <w:rPr>
+          <w:rFonts w:ascii="Arial" w:hAnsi="Arial" w:cs="Arial"/>
+          <w:sz w:val="24"/>
+          <w:szCs w:val="24"/>
+        </w:rPr>
+        <w:t xml:space="preserve"> não o desenvolvimento do projeto é definido antecipadamente e mudanças e atualizações só poderão ocorrer ao término do projeto.</w:t>
+      </w:r>
+    </w:p>
+    <w:p>
+      <w:pPr>
+        <w:rPr>
+          <w:rFonts w:ascii="Arial" w:hAnsi="Arial" w:cs="Arial"/>
+          <w:sz w:val="24"/>
+          <w:szCs w:val="24"/>
+        </w:rPr>
+      </w:pPr>
+      <w:r>
+        <w:rPr>
+          <w:rFonts w:ascii="Arial" w:hAnsi="Arial" w:cs="Arial"/>
+          <w:sz w:val="24"/>
+          <w:szCs w:val="24"/>
+        </w:rPr>
+        <w:tab/>
+        <w:t xml:space="preserve">A função de cada membro da equipe </w:t>
+      </w:r>
+      <w:proofErr w:type="gramStart"/>
+      <w:r>
+        <w:rPr>
+          <w:rFonts w:ascii="Arial" w:hAnsi="Arial" w:cs="Arial"/>
+          <w:sz w:val="24"/>
+          <w:szCs w:val="24"/>
+        </w:rPr>
+        <w:t>no modelo cascata</w:t>
+      </w:r>
+      <w:proofErr w:type="gramEnd"/>
+      <w:r>
+        <w:rPr>
+          <w:rFonts w:ascii="Arial" w:hAnsi="Arial" w:cs="Arial"/>
+          <w:sz w:val="24"/>
+          <w:szCs w:val="24"/>
+        </w:rPr>
+        <w:t xml:space="preserve"> funciona de maneira sequencial, pois cada um depende do outro. Uma etapa só pode ser iniciada após o termino da etapa anterior, sendo assim o projeto acaba sendo sequencial</w:t>
+      </w:r>
+      <w:r>
+        <w:rPr>
+          <w:rFonts w:ascii="Arial" w:hAnsi="Arial" w:cs="Arial"/>
+          <w:sz w:val="24"/>
+          <w:szCs w:val="24"/>
+        </w:rPr>
+        <w:t>, assim que uma equipe termina o projeto passa para a outra equipe.</w:t>
       </w:r>
       <w:bookmarkStart w:id="0" w:name="_GoBack"/>
       <w:bookmarkEnd w:id="0"/>
+      <w:r>
+        <w:rPr>
+          <w:rFonts w:ascii="Arial" w:hAnsi="Arial" w:cs="Arial"/>
+          <w:sz w:val="24"/>
+          <w:szCs w:val="24"/>
+        </w:rPr>
+        <w:t xml:space="preserve"> </w:t>
+      </w:r>
     </w:p>
     <w:sectPr>
       <w:pgSz w:w="11906" w:h="16838"/>

</xml_diff>